<commit_message>
Update resume and markdown
</commit_message>
<xml_diff>
--- a/public/ANSON_NG_Resume.docx
+++ b/public/ANSON_NG_Resume.docx
@@ -42,35 +42,6 @@
           <w:szCs w:val="20"/>
         </w:rPr>
       </w:pPr>
-      <w:r>
-        <w:rPr>
-          <w:rFonts w:ascii="Trebuchet MS" w:eastAsia="新細明體" w:hAnsi="Trebuchet MS" w:cs="新細明體"/>
-          <w:noProof/>
-          <w:szCs w:val="20"/>
-        </w:rPr>
-        <w:t>Toronto, Ontario, Canada</w:t>
-      </w:r>
-    </w:p>
-    <w:p>
-      <w:pPr>
-        <w:snapToGrid w:val="0"/>
-        <w:jc w:val="center"/>
-        <w:rPr>
-          <w:rStyle w:val="Hyperlink"/>
-          <w:rFonts w:ascii="Trebuchet MS" w:hAnsi="Trebuchet MS"/>
-          <w:noProof/>
-          <w:color w:val="0563C1"/>
-          <w:szCs w:val="20"/>
-          <w:u w:val="none"/>
-        </w:rPr>
-      </w:pPr>
-      <w:r>
-        <w:rPr>
-          <w:rFonts w:ascii="Trebuchet MS" w:hAnsi="Trebuchet MS" w:cs="Times New Roman"/>
-          <w:szCs w:val="20"/>
-        </w:rPr>
-        <w:t xml:space="preserve">Email: </w:t>
-      </w:r>
       <w:hyperlink r:id="rId8" w:history="1">
         <w:r>
           <w:rPr>
@@ -96,7 +67,7 @@
           <w:noProof/>
           <w:szCs w:val="20"/>
         </w:rPr>
-        <w:t>|</w:t>
+        <w:t xml:space="preserve">| </w:t>
       </w:r>
       <w:r>
         <w:rPr>
@@ -104,8 +75,22 @@
           <w:noProof/>
           <w:szCs w:val="20"/>
         </w:rPr>
-        <w:t xml:space="preserve"> </w:t>
-      </w:r>
+        <w:t>Toronto, Ontario, Canada</w:t>
+      </w:r>
+    </w:p>
+    <w:p>
+      <w:pPr>
+        <w:snapToGrid w:val="0"/>
+        <w:jc w:val="center"/>
+        <w:rPr>
+          <w:rStyle w:val="Hyperlink"/>
+          <w:rFonts w:ascii="Trebuchet MS" w:hAnsi="Trebuchet MS"/>
+          <w:noProof/>
+          <w:color w:val="0563C1"/>
+          <w:szCs w:val="20"/>
+          <w:u w:val="none"/>
+        </w:rPr>
+      </w:pPr>
       <w:r>
         <w:rPr>
           <w:rFonts w:ascii="Trebuchet MS" w:eastAsia="新細明體" w:hAnsi="Trebuchet MS" w:cs="新細明體"/>
@@ -123,15 +108,10 @@
             <w:szCs w:val="20"/>
             <w:u w:val="none"/>
           </w:rPr>
-          <w:t>ansonngg.github.io</w:t>
+          <w:t>anson-ng.vercel.app</w:t>
         </w:r>
       </w:hyperlink>
       <w:r>
-        <w:rPr>
-          <w:rFonts w:ascii="Trebuchet MS" w:eastAsia="新細明體" w:hAnsi="Trebuchet MS" w:cs="新細明體"/>
-          <w:noProof/>
-          <w:szCs w:val="20"/>
-        </w:rPr>
         <w:t xml:space="preserve"> </w:t>
       </w:r>
       <w:r>
@@ -166,7 +146,7 @@
             <w:szCs w:val="20"/>
             <w:u w:val="none"/>
           </w:rPr>
-          <w:t>ansonngg</w:t>
+          <w:t>github.com/ansonngg</w:t>
         </w:r>
       </w:hyperlink>
       <w:r>
@@ -211,7 +191,7 @@
             <w:szCs w:val="20"/>
             <w:u w:val="none"/>
           </w:rPr>
-          <w:t>anson-ng-11145b206</w:t>
+          <w:t>linkedin.com/in/anson-ng-11145b206</w:t>
         </w:r>
       </w:hyperlink>
     </w:p>
@@ -2755,14 +2735,14 @@
         <v:path o:extrusionok="f" gradientshapeok="t" o:connecttype="rect"/>
         <o:lock v:ext="edit" aspectratio="t"/>
       </v:shapetype>
-      <v:shape id="_x0000_i1064" type="#_x0000_t75" style="width:9pt;height:11.25pt;visibility:visible" o:gfxdata="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" o:bullet="t">
+      <v:shape id="_x0000_i1062" type="#_x0000_t75" style="width:9pt;height:11.25pt;visibility:visible" o:gfxdata="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" o:bullet="t">
         <v:imagedata r:id="rId1" o:title="" cropbottom="-570f" cropright="-758f"/>
       </v:shape>
     </w:pict>
   </w:numPicBullet>
   <w:numPicBullet w:numPicBulletId="1">
     <w:pict>
-      <v:shape id="_x0000_i1065" type="#_x0000_t75" style="width:8.25pt;height:12pt;visibility:visible" o:gfxdata="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" o:bullet="t">
+      <v:shape id="_x0000_i1063" type="#_x0000_t75" style="width:8.25pt;height:12pt;visibility:visible" o:gfxdata="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" o:bullet="t">
         <v:imagedata r:id="rId2" o:title=""/>
       </v:shape>
     </w:pict>

</xml_diff>